<commit_message>
Pushed Jordan's work to master branch. Updated documentation
</commit_message>
<xml_diff>
--- a/Documentation_Comp 380.docx
+++ b/Documentation_Comp 380.docx
@@ -3,57 +3,821 @@
 <w:document xmlns:wpc="http://schemas.microsoft.com/office/word/2010/wordprocessingCanvas" xmlns:cx="http://schemas.microsoft.com/office/drawing/2014/chartex" xmlns:cx1="http://schemas.microsoft.com/office/drawing/2015/9/8/chartex" xmlns:cx2="http://schemas.microsoft.com/office/drawing/2015/10/21/chartex" xmlns:cx3="http://schemas.microsoft.com/office/drawing/2016/5/9/chartex" xmlns:cx4="http://schemas.microsoft.com/office/drawing/2016/5/10/chartex" xmlns:cx5="http://schemas.microsoft.com/office/drawing/2016/5/11/chartex" xmlns:cx6="http://schemas.microsoft.com/office/drawing/2016/5/12/chartex" xmlns:cx7="http://schemas.microsoft.com/office/drawing/2016/5/13/chartex" xmlns:cx8="http://schemas.microsoft.com/office/drawing/2016/5/14/chartex" xmlns:mc="http://schemas.openxmlformats.org/markup-compatibility/2006" xmlns:aink="http://schemas.microsoft.com/office/drawing/2016/ink" xmlns:am3d="http://schemas.microsoft.com/office/drawing/2017/model3d" xmlns:o="urn:schemas-microsoft-com:office:office" xmlns:r="http://schemas.openxmlformats.org/officeDocument/2006/relationships" xmlns:m="http://schemas.openxmlformats.org/officeDocument/2006/math" xmlns:v="urn:schemas-microsoft-com:vml" xmlns:wp14="http://schemas.microsoft.com/office/word/2010/wordprocessingDrawing" xmlns:wp="http://schemas.openxmlformats.org/drawingml/2006/wordprocessingDrawing" xmlns:w10="urn:schemas-microsoft-com:office:word" xmlns:w="http://schemas.openxmlformats.org/wordprocessingml/2006/main" xmlns:w14="http://schemas.microsoft.com/office/word/2010/wordml" xmlns:w15="http://schemas.microsoft.com/office/word/2012/wordml" xmlns:w16cid="http://schemas.microsoft.com/office/word/2016/wordml/cid" xmlns:w16se="http://schemas.microsoft.com/office/word/2015/wordml/symex" xmlns:wpg="http://schemas.microsoft.com/office/word/2010/wordprocessingGroup" xmlns:wpi="http://schemas.microsoft.com/office/word/2010/wordprocessingInk" xmlns:wne="http://schemas.microsoft.com/office/word/2006/wordml" xmlns:wps="http://schemas.microsoft.com/office/word/2010/wordprocessingShape" mc:Ignorable="w14 w15 w16se w16cid wp14">
   <w:body>
     <w:p>
+      <w:r>
+        <w:t>Naming Conventions</w:t>
+      </w:r>
+    </w:p>
+    <w:p>
+      <w:pPr>
+        <w:spacing w:line="240" w:lineRule="auto"/>
+        <w:rPr>
+          <w:rFonts w:ascii="Times New Roman" w:eastAsia="Times New Roman" w:hAnsi="Times New Roman" w:cs="Times New Roman"/>
+          <w:sz w:val="24"/>
+          <w:szCs w:val="24"/>
+          <w:lang w:val="en-US"/>
+        </w:rPr>
+      </w:pPr>
+      <w:r>
+        <w:rPr>
+          <w:rFonts w:eastAsia="Times New Roman"/>
+          <w:b/>
+          <w:bCs/>
+          <w:sz w:val="24"/>
+          <w:szCs w:val="24"/>
+          <w:bdr w:val="none" w:sz="0" w:space="0" w:color="auto" w:frame="1"/>
+          <w:shd w:val="clear" w:color="auto" w:fill="FFFFFF"/>
+          <w:lang w:val="en-US"/>
+        </w:rPr>
+        <w:t xml:space="preserve">Classes and </w:t>
+      </w:r>
+      <w:proofErr w:type="gramStart"/>
+      <w:r>
+        <w:rPr>
+          <w:rFonts w:eastAsia="Times New Roman"/>
+          <w:b/>
+          <w:bCs/>
+          <w:sz w:val="24"/>
+          <w:szCs w:val="24"/>
+          <w:bdr w:val="none" w:sz="0" w:space="0" w:color="auto" w:frame="1"/>
+          <w:shd w:val="clear" w:color="auto" w:fill="FFFFFF"/>
+          <w:lang w:val="en-US"/>
+        </w:rPr>
+        <w:t>Interfaces</w:t>
+      </w:r>
+      <w:r>
+        <w:rPr>
+          <w:rFonts w:eastAsia="Times New Roman"/>
+          <w:sz w:val="24"/>
+          <w:szCs w:val="24"/>
+          <w:shd w:val="clear" w:color="auto" w:fill="FFFFFF"/>
+          <w:lang w:val="en-US"/>
+        </w:rPr>
+        <w:t> :</w:t>
+      </w:r>
+      <w:proofErr w:type="gramEnd"/>
+    </w:p>
+    <w:p>
+      <w:pPr>
+        <w:numPr>
+          <w:ilvl w:val="0"/>
+          <w:numId w:val="3"/>
+        </w:numPr>
+        <w:shd w:val="clear" w:color="auto" w:fill="FFFFFF"/>
+        <w:spacing w:line="240" w:lineRule="auto"/>
+        <w:ind w:left="540"/>
+        <w:textAlignment w:val="baseline"/>
+        <w:rPr>
+          <w:rFonts w:eastAsia="Times New Roman"/>
+          <w:sz w:val="24"/>
+          <w:szCs w:val="24"/>
+          <w:lang w:val="en-US"/>
+        </w:rPr>
+      </w:pPr>
+      <w:r>
+        <w:rPr>
+          <w:rFonts w:eastAsia="Times New Roman"/>
+          <w:sz w:val="24"/>
+          <w:szCs w:val="24"/>
+          <w:lang w:val="en-US"/>
+        </w:rPr>
+        <w:t>Class names should be </w:t>
+      </w:r>
+      <w:r>
+        <w:rPr>
+          <w:rFonts w:eastAsia="Times New Roman"/>
+          <w:b/>
+          <w:bCs/>
+          <w:sz w:val="24"/>
+          <w:szCs w:val="24"/>
+          <w:bdr w:val="none" w:sz="0" w:space="0" w:color="auto" w:frame="1"/>
+          <w:lang w:val="en-US"/>
+        </w:rPr>
+        <w:t>nouns</w:t>
+      </w:r>
+      <w:r>
+        <w:rPr>
+          <w:rFonts w:eastAsia="Times New Roman"/>
+          <w:sz w:val="24"/>
+          <w:szCs w:val="24"/>
+          <w:lang w:val="en-US"/>
+        </w:rPr>
+        <w:t>, in mixed case with the </w:t>
+      </w:r>
+      <w:r>
+        <w:rPr>
+          <w:rFonts w:eastAsia="Times New Roman"/>
+          <w:b/>
+          <w:bCs/>
+          <w:sz w:val="24"/>
+          <w:szCs w:val="24"/>
+          <w:bdr w:val="none" w:sz="0" w:space="0" w:color="auto" w:frame="1"/>
+          <w:lang w:val="en-US"/>
+        </w:rPr>
+        <w:t>first</w:t>
+      </w:r>
+      <w:r>
+        <w:rPr>
+          <w:rFonts w:eastAsia="Times New Roman"/>
+          <w:sz w:val="24"/>
+          <w:szCs w:val="24"/>
+          <w:lang w:val="en-US"/>
+        </w:rPr>
+        <w:t xml:space="preserve"> letter of each internal word </w:t>
+      </w:r>
+      <w:proofErr w:type="spellStart"/>
+      <w:r>
+        <w:rPr>
+          <w:rFonts w:eastAsia="Times New Roman"/>
+          <w:sz w:val="24"/>
+          <w:szCs w:val="24"/>
+          <w:lang w:val="en-US"/>
+        </w:rPr>
+        <w:t>capitalised</w:t>
+      </w:r>
+      <w:proofErr w:type="spellEnd"/>
+      <w:r>
+        <w:rPr>
+          <w:rFonts w:eastAsia="Times New Roman"/>
+          <w:sz w:val="24"/>
+          <w:szCs w:val="24"/>
+          <w:lang w:val="en-US"/>
+        </w:rPr>
+        <w:t xml:space="preserve">. Interfaces name should also be </w:t>
+      </w:r>
+      <w:proofErr w:type="spellStart"/>
+      <w:r>
+        <w:rPr>
+          <w:rFonts w:eastAsia="Times New Roman"/>
+          <w:sz w:val="24"/>
+          <w:szCs w:val="24"/>
+          <w:lang w:val="en-US"/>
+        </w:rPr>
+        <w:t>capitalised</w:t>
+      </w:r>
+      <w:proofErr w:type="spellEnd"/>
+      <w:r>
+        <w:rPr>
+          <w:rFonts w:eastAsia="Times New Roman"/>
+          <w:sz w:val="24"/>
+          <w:szCs w:val="24"/>
+          <w:lang w:val="en-US"/>
+        </w:rPr>
+        <w:t xml:space="preserve"> just like class names.</w:t>
+      </w:r>
+    </w:p>
+    <w:p>
+      <w:pPr>
+        <w:numPr>
+          <w:ilvl w:val="0"/>
+          <w:numId w:val="3"/>
+        </w:numPr>
+        <w:shd w:val="clear" w:color="auto" w:fill="FFFFFF"/>
+        <w:spacing w:line="240" w:lineRule="auto"/>
+        <w:ind w:left="540"/>
+        <w:textAlignment w:val="baseline"/>
+        <w:rPr>
+          <w:rFonts w:eastAsia="Times New Roman"/>
+          <w:sz w:val="24"/>
+          <w:szCs w:val="24"/>
+          <w:lang w:val="en-US"/>
+        </w:rPr>
+      </w:pPr>
+      <w:r>
+        <w:rPr>
+          <w:rFonts w:eastAsia="Times New Roman"/>
+          <w:sz w:val="24"/>
+          <w:szCs w:val="24"/>
+          <w:lang w:val="en-US"/>
+        </w:rPr>
+        <w:t>Use whole words and must avoid acronyms and abbreviations.</w:t>
+      </w:r>
+    </w:p>
+    <w:p>
+      <w:pPr>
+        <w:spacing w:line="240" w:lineRule="auto"/>
+        <w:rPr>
+          <w:rFonts w:ascii="Times New Roman" w:eastAsia="Times New Roman" w:hAnsi="Times New Roman" w:cs="Times New Roman"/>
+          <w:sz w:val="24"/>
+          <w:szCs w:val="24"/>
+          <w:lang w:val="en-US"/>
+        </w:rPr>
+      </w:pPr>
+      <w:proofErr w:type="gramStart"/>
+      <w:r>
+        <w:rPr>
+          <w:rFonts w:eastAsia="Times New Roman"/>
+          <w:b/>
+          <w:bCs/>
+          <w:sz w:val="24"/>
+          <w:szCs w:val="24"/>
+          <w:bdr w:val="none" w:sz="0" w:space="0" w:color="auto" w:frame="1"/>
+          <w:shd w:val="clear" w:color="auto" w:fill="FFFFFF"/>
+          <w:lang w:val="en-US"/>
+        </w:rPr>
+        <w:t>Methods :</w:t>
+      </w:r>
+      <w:proofErr w:type="gramEnd"/>
+    </w:p>
+    <w:p>
+      <w:pPr>
+        <w:numPr>
+          <w:ilvl w:val="0"/>
+          <w:numId w:val="4"/>
+        </w:numPr>
+        <w:shd w:val="clear" w:color="auto" w:fill="FFFFFF"/>
+        <w:spacing w:line="240" w:lineRule="auto"/>
+        <w:ind w:left="540"/>
+        <w:textAlignment w:val="baseline"/>
+        <w:rPr>
+          <w:rFonts w:eastAsia="Times New Roman"/>
+          <w:sz w:val="24"/>
+          <w:szCs w:val="24"/>
+          <w:lang w:val="en-US"/>
+        </w:rPr>
+      </w:pPr>
+      <w:r>
+        <w:rPr>
+          <w:rFonts w:eastAsia="Times New Roman"/>
+          <w:sz w:val="24"/>
+          <w:szCs w:val="24"/>
+          <w:lang w:val="en-US"/>
+        </w:rPr>
+        <w:t>Methods should be </w:t>
+      </w:r>
+      <w:r>
+        <w:rPr>
+          <w:rFonts w:eastAsia="Times New Roman"/>
+          <w:b/>
+          <w:bCs/>
+          <w:sz w:val="24"/>
+          <w:szCs w:val="24"/>
+          <w:bdr w:val="none" w:sz="0" w:space="0" w:color="auto" w:frame="1"/>
+          <w:lang w:val="en-US"/>
+        </w:rPr>
+        <w:t>verbs</w:t>
+      </w:r>
+      <w:r>
+        <w:rPr>
+          <w:rFonts w:eastAsia="Times New Roman"/>
+          <w:sz w:val="24"/>
+          <w:szCs w:val="24"/>
+          <w:lang w:val="en-US"/>
+        </w:rPr>
+        <w:t>, in mixed case with the </w:t>
+      </w:r>
+      <w:r>
+        <w:rPr>
+          <w:rFonts w:eastAsia="Times New Roman"/>
+          <w:b/>
+          <w:bCs/>
+          <w:sz w:val="24"/>
+          <w:szCs w:val="24"/>
+          <w:bdr w:val="none" w:sz="0" w:space="0" w:color="auto" w:frame="1"/>
+          <w:lang w:val="en-US"/>
+        </w:rPr>
+        <w:t>first letter lowercase</w:t>
+      </w:r>
+      <w:r>
+        <w:rPr>
+          <w:rFonts w:eastAsia="Times New Roman"/>
+          <w:sz w:val="24"/>
+          <w:szCs w:val="24"/>
+          <w:lang w:val="en-US"/>
+        </w:rPr>
+        <w:t xml:space="preserve"> and with the first letter of each internal word </w:t>
+      </w:r>
+      <w:proofErr w:type="spellStart"/>
+      <w:r>
+        <w:rPr>
+          <w:rFonts w:eastAsia="Times New Roman"/>
+          <w:sz w:val="24"/>
+          <w:szCs w:val="24"/>
+          <w:lang w:val="en-US"/>
+        </w:rPr>
+        <w:t>capitalised</w:t>
+      </w:r>
+      <w:proofErr w:type="spellEnd"/>
+      <w:r>
+        <w:rPr>
+          <w:rFonts w:eastAsia="Times New Roman"/>
+          <w:sz w:val="24"/>
+          <w:szCs w:val="24"/>
+          <w:lang w:val="en-US"/>
+        </w:rPr>
+        <w:t>.</w:t>
+      </w:r>
+    </w:p>
+    <w:p>
+      <w:pPr>
+        <w:spacing w:line="240" w:lineRule="auto"/>
+        <w:rPr>
+          <w:rFonts w:ascii="Times New Roman" w:eastAsia="Times New Roman" w:hAnsi="Times New Roman" w:cs="Times New Roman"/>
+          <w:sz w:val="24"/>
+          <w:szCs w:val="24"/>
+          <w:lang w:val="en-US"/>
+        </w:rPr>
+      </w:pPr>
+      <w:proofErr w:type="gramStart"/>
+      <w:r>
+        <w:rPr>
+          <w:rFonts w:eastAsia="Times New Roman"/>
+          <w:b/>
+          <w:bCs/>
+          <w:sz w:val="24"/>
+          <w:szCs w:val="24"/>
+          <w:bdr w:val="none" w:sz="0" w:space="0" w:color="auto" w:frame="1"/>
+          <w:shd w:val="clear" w:color="auto" w:fill="FFFFFF"/>
+          <w:lang w:val="en-US"/>
+        </w:rPr>
+        <w:t>Variables :</w:t>
+      </w:r>
+      <w:proofErr w:type="gramEnd"/>
+      <w:r>
+        <w:rPr>
+          <w:rFonts w:eastAsia="Times New Roman"/>
+          <w:b/>
+          <w:bCs/>
+          <w:sz w:val="24"/>
+          <w:szCs w:val="24"/>
+          <w:bdr w:val="none" w:sz="0" w:space="0" w:color="auto" w:frame="1"/>
+          <w:shd w:val="clear" w:color="auto" w:fill="FFFFFF"/>
+          <w:lang w:val="en-US"/>
+        </w:rPr>
+        <w:t> </w:t>
+      </w:r>
+      <w:r>
+        <w:rPr>
+          <w:rFonts w:eastAsia="Times New Roman"/>
+          <w:sz w:val="24"/>
+          <w:szCs w:val="24"/>
+          <w:shd w:val="clear" w:color="auto" w:fill="FFFFFF"/>
+          <w:lang w:val="en-US"/>
+        </w:rPr>
+        <w:t>Variable names should be short yet meaningful.</w:t>
+      </w:r>
+    </w:p>
+    <w:p>
+      <w:pPr>
+        <w:numPr>
+          <w:ilvl w:val="0"/>
+          <w:numId w:val="5"/>
+        </w:numPr>
+        <w:shd w:val="clear" w:color="auto" w:fill="FFFFFF"/>
+        <w:spacing w:line="240" w:lineRule="auto"/>
+        <w:ind w:left="540"/>
+        <w:textAlignment w:val="baseline"/>
+        <w:rPr>
+          <w:rFonts w:eastAsia="Times New Roman"/>
+          <w:sz w:val="24"/>
+          <w:szCs w:val="24"/>
+          <w:lang w:val="en-US"/>
+        </w:rPr>
+      </w:pPr>
+      <w:r>
+        <w:rPr>
+          <w:rFonts w:eastAsia="Times New Roman"/>
+          <w:sz w:val="24"/>
+          <w:szCs w:val="24"/>
+          <w:lang w:val="en-US"/>
+        </w:rPr>
+        <w:t>Should </w:t>
+      </w:r>
+      <w:r>
+        <w:rPr>
+          <w:rFonts w:eastAsia="Times New Roman"/>
+          <w:b/>
+          <w:bCs/>
+          <w:sz w:val="24"/>
+          <w:szCs w:val="24"/>
+          <w:bdr w:val="none" w:sz="0" w:space="0" w:color="auto" w:frame="1"/>
+          <w:lang w:val="en-US"/>
+        </w:rPr>
+        <w:t>not</w:t>
+      </w:r>
+      <w:r>
+        <w:rPr>
+          <w:rFonts w:eastAsia="Times New Roman"/>
+          <w:sz w:val="24"/>
+          <w:szCs w:val="24"/>
+          <w:lang w:val="en-US"/>
+        </w:rPr>
+        <w:t xml:space="preserve"> start with </w:t>
+      </w:r>
+      <w:proofErr w:type="gramStart"/>
+      <w:r>
+        <w:rPr>
+          <w:rFonts w:eastAsia="Times New Roman"/>
+          <w:sz w:val="24"/>
+          <w:szCs w:val="24"/>
+          <w:lang w:val="en-US"/>
+        </w:rPr>
+        <w:t>underscore(</w:t>
+      </w:r>
+      <w:proofErr w:type="gramEnd"/>
+      <w:r>
+        <w:rPr>
+          <w:rFonts w:eastAsia="Times New Roman"/>
+          <w:sz w:val="24"/>
+          <w:szCs w:val="24"/>
+          <w:lang w:val="en-US"/>
+        </w:rPr>
+        <w:t>‘_’) or dollar sign ‘$’ characters.</w:t>
+      </w:r>
+    </w:p>
+    <w:p>
+      <w:pPr>
+        <w:numPr>
+          <w:ilvl w:val="0"/>
+          <w:numId w:val="5"/>
+        </w:numPr>
+        <w:shd w:val="clear" w:color="auto" w:fill="FFFFFF"/>
+        <w:spacing w:line="240" w:lineRule="auto"/>
+        <w:ind w:left="540"/>
+        <w:textAlignment w:val="baseline"/>
+        <w:rPr>
+          <w:rFonts w:eastAsia="Times New Roman"/>
+          <w:sz w:val="24"/>
+          <w:szCs w:val="24"/>
+          <w:lang w:val="en-US"/>
+        </w:rPr>
+      </w:pPr>
+      <w:r>
+        <w:rPr>
+          <w:rFonts w:eastAsia="Times New Roman"/>
+          <w:sz w:val="24"/>
+          <w:szCs w:val="24"/>
+          <w:lang w:val="en-US"/>
+        </w:rPr>
+        <w:t xml:space="preserve">Should be mnemonic </w:t>
+      </w:r>
+      <w:proofErr w:type="spellStart"/>
+      <w:r>
+        <w:rPr>
+          <w:rFonts w:eastAsia="Times New Roman"/>
+          <w:sz w:val="24"/>
+          <w:szCs w:val="24"/>
+          <w:lang w:val="en-US"/>
+        </w:rPr>
+        <w:t>i.e</w:t>
+      </w:r>
+      <w:proofErr w:type="spellEnd"/>
+      <w:r>
+        <w:rPr>
+          <w:rFonts w:eastAsia="Times New Roman"/>
+          <w:sz w:val="24"/>
+          <w:szCs w:val="24"/>
+          <w:lang w:val="en-US"/>
+        </w:rPr>
+        <w:t>, designed to indicate to the casual observer the intent of its use.</w:t>
+      </w:r>
+    </w:p>
+    <w:p>
+      <w:pPr>
+        <w:numPr>
+          <w:ilvl w:val="0"/>
+          <w:numId w:val="5"/>
+        </w:numPr>
+        <w:shd w:val="clear" w:color="auto" w:fill="FFFFFF"/>
+        <w:spacing w:line="240" w:lineRule="auto"/>
+        <w:ind w:left="540"/>
+        <w:textAlignment w:val="baseline"/>
+        <w:rPr>
+          <w:rFonts w:eastAsia="Times New Roman"/>
+          <w:sz w:val="24"/>
+          <w:szCs w:val="24"/>
+          <w:lang w:val="en-US"/>
+        </w:rPr>
+      </w:pPr>
+      <w:r>
+        <w:rPr>
+          <w:rFonts w:eastAsia="Times New Roman"/>
+          <w:b/>
+          <w:bCs/>
+          <w:sz w:val="24"/>
+          <w:szCs w:val="24"/>
+          <w:bdr w:val="none" w:sz="0" w:space="0" w:color="auto" w:frame="1"/>
+          <w:lang w:val="en-US"/>
+        </w:rPr>
+        <w:t>One-character variable names should be avoided</w:t>
+      </w:r>
+      <w:r>
+        <w:rPr>
+          <w:rFonts w:eastAsia="Times New Roman"/>
+          <w:sz w:val="24"/>
+          <w:szCs w:val="24"/>
+          <w:lang w:val="en-US"/>
+        </w:rPr>
+        <w:t> except for temporary variables.</w:t>
+      </w:r>
+    </w:p>
+    <w:p>
+      <w:pPr>
+        <w:numPr>
+          <w:ilvl w:val="0"/>
+          <w:numId w:val="5"/>
+        </w:numPr>
+        <w:shd w:val="clear" w:color="auto" w:fill="FFFFFF"/>
+        <w:spacing w:line="240" w:lineRule="auto"/>
+        <w:ind w:left="540"/>
+        <w:textAlignment w:val="baseline"/>
+        <w:rPr>
+          <w:rFonts w:eastAsia="Times New Roman"/>
+          <w:sz w:val="24"/>
+          <w:szCs w:val="24"/>
+          <w:lang w:val="en-US"/>
+        </w:rPr>
+      </w:pPr>
+      <w:r>
+        <w:rPr>
+          <w:rFonts w:eastAsia="Times New Roman"/>
+          <w:sz w:val="24"/>
+          <w:szCs w:val="24"/>
+          <w:lang w:val="en-US"/>
+        </w:rPr>
+        <w:t xml:space="preserve">Common names for temporary variables are </w:t>
+      </w:r>
+      <w:proofErr w:type="spellStart"/>
+      <w:r>
+        <w:rPr>
+          <w:rFonts w:eastAsia="Times New Roman"/>
+          <w:sz w:val="24"/>
+          <w:szCs w:val="24"/>
+          <w:lang w:val="en-US"/>
+        </w:rPr>
+        <w:t>i</w:t>
+      </w:r>
+      <w:proofErr w:type="spellEnd"/>
+      <w:r>
+        <w:rPr>
+          <w:rFonts w:eastAsia="Times New Roman"/>
+          <w:sz w:val="24"/>
+          <w:szCs w:val="24"/>
+          <w:lang w:val="en-US"/>
+        </w:rPr>
+        <w:t>, j, k, m, and n for integers; c, d, and e for characters.</w:t>
+      </w:r>
+    </w:p>
+    <w:p>
+      <w:pPr>
+        <w:spacing w:line="240" w:lineRule="auto"/>
+        <w:rPr>
+          <w:rFonts w:ascii="Times New Roman" w:eastAsia="Times New Roman" w:hAnsi="Times New Roman" w:cs="Times New Roman"/>
+          <w:sz w:val="24"/>
+          <w:szCs w:val="24"/>
+          <w:lang w:val="en-US"/>
+        </w:rPr>
+      </w:pPr>
+      <w:r>
+        <w:rPr>
+          <w:rFonts w:eastAsia="Times New Roman"/>
+          <w:b/>
+          <w:bCs/>
+          <w:sz w:val="24"/>
+          <w:szCs w:val="24"/>
+          <w:bdr w:val="none" w:sz="0" w:space="0" w:color="auto" w:frame="1"/>
+          <w:shd w:val="clear" w:color="auto" w:fill="FFFFFF"/>
+          <w:lang w:val="en-US"/>
+        </w:rPr>
+        <w:t>Constant variables:</w:t>
+      </w:r>
+    </w:p>
+    <w:p>
+      <w:pPr>
+        <w:numPr>
+          <w:ilvl w:val="0"/>
+          <w:numId w:val="6"/>
+        </w:numPr>
+        <w:shd w:val="clear" w:color="auto" w:fill="FFFFFF"/>
+        <w:spacing w:line="240" w:lineRule="auto"/>
+        <w:ind w:left="540"/>
+        <w:textAlignment w:val="baseline"/>
+        <w:rPr>
+          <w:rFonts w:eastAsia="Times New Roman"/>
+          <w:sz w:val="24"/>
+          <w:szCs w:val="24"/>
+          <w:lang w:val="en-US"/>
+        </w:rPr>
+      </w:pPr>
+      <w:r>
+        <w:rPr>
+          <w:rFonts w:eastAsia="Times New Roman"/>
+          <w:sz w:val="24"/>
+          <w:szCs w:val="24"/>
+          <w:lang w:val="en-US"/>
+        </w:rPr>
+        <w:t>Should be </w:t>
+      </w:r>
+      <w:r>
+        <w:rPr>
+          <w:rFonts w:eastAsia="Times New Roman"/>
+          <w:b/>
+          <w:bCs/>
+          <w:sz w:val="24"/>
+          <w:szCs w:val="24"/>
+          <w:bdr w:val="none" w:sz="0" w:space="0" w:color="auto" w:frame="1"/>
+          <w:lang w:val="en-US"/>
+        </w:rPr>
+        <w:t>all uppercase</w:t>
+      </w:r>
+      <w:r>
+        <w:rPr>
+          <w:rFonts w:eastAsia="Times New Roman"/>
+          <w:sz w:val="24"/>
+          <w:szCs w:val="24"/>
+          <w:lang w:val="en-US"/>
+        </w:rPr>
+        <w:t> with words separated by underscores (“_”).</w:t>
+      </w:r>
+    </w:p>
+    <w:p>
+      <w:pPr>
+        <w:numPr>
+          <w:ilvl w:val="0"/>
+          <w:numId w:val="6"/>
+        </w:numPr>
+        <w:shd w:val="clear" w:color="auto" w:fill="FFFFFF"/>
+        <w:spacing w:line="240" w:lineRule="auto"/>
+        <w:ind w:left="540"/>
+        <w:textAlignment w:val="baseline"/>
+        <w:rPr>
+          <w:rFonts w:eastAsia="Times New Roman"/>
+          <w:sz w:val="24"/>
+          <w:szCs w:val="24"/>
+          <w:lang w:val="en-US"/>
+        </w:rPr>
+      </w:pPr>
+      <w:r>
+        <w:rPr>
+          <w:rFonts w:eastAsia="Times New Roman"/>
+          <w:sz w:val="24"/>
+          <w:szCs w:val="24"/>
+          <w:lang w:val="en-US"/>
+        </w:rPr>
+        <w:t>There are various constants used in predefined classes like Float, Long, String etc.</w:t>
+      </w:r>
+    </w:p>
+    <w:p>
+      <w:pPr>
+        <w:spacing w:line="240" w:lineRule="auto"/>
+        <w:rPr>
+          <w:rFonts w:ascii="Times New Roman" w:eastAsia="Times New Roman" w:hAnsi="Times New Roman" w:cs="Times New Roman"/>
+          <w:sz w:val="24"/>
+          <w:szCs w:val="24"/>
+          <w:lang w:val="en-US"/>
+        </w:rPr>
+      </w:pPr>
+      <w:r>
+        <w:rPr>
+          <w:rFonts w:eastAsia="Times New Roman"/>
+          <w:b/>
+          <w:bCs/>
+          <w:sz w:val="24"/>
+          <w:szCs w:val="24"/>
+          <w:bdr w:val="none" w:sz="0" w:space="0" w:color="auto" w:frame="1"/>
+          <w:shd w:val="clear" w:color="auto" w:fill="FFFFFF"/>
+          <w:lang w:val="en-US"/>
+        </w:rPr>
+        <w:t>Packages:</w:t>
+      </w:r>
+    </w:p>
+    <w:p>
+      <w:pPr>
+        <w:numPr>
+          <w:ilvl w:val="0"/>
+          <w:numId w:val="7"/>
+        </w:numPr>
+        <w:shd w:val="clear" w:color="auto" w:fill="FFFFFF"/>
+        <w:spacing w:line="240" w:lineRule="auto"/>
+        <w:ind w:left="540"/>
+        <w:textAlignment w:val="baseline"/>
+        <w:rPr>
+          <w:rFonts w:eastAsia="Times New Roman"/>
+          <w:sz w:val="24"/>
+          <w:szCs w:val="24"/>
+          <w:lang w:val="en-US"/>
+        </w:rPr>
+      </w:pPr>
+      <w:r>
+        <w:rPr>
+          <w:rFonts w:eastAsia="Times New Roman"/>
+          <w:sz w:val="24"/>
+          <w:szCs w:val="24"/>
+          <w:lang w:val="en-US"/>
+        </w:rPr>
+        <w:t>The prefix of a unique package name is always written in </w:t>
+      </w:r>
+      <w:r>
+        <w:rPr>
+          <w:rFonts w:eastAsia="Times New Roman"/>
+          <w:b/>
+          <w:bCs/>
+          <w:sz w:val="24"/>
+          <w:szCs w:val="24"/>
+          <w:bdr w:val="none" w:sz="0" w:space="0" w:color="auto" w:frame="1"/>
+          <w:lang w:val="en-US"/>
+        </w:rPr>
+        <w:t>all-lowercase ASCII letters</w:t>
+      </w:r>
+      <w:r>
+        <w:rPr>
+          <w:rFonts w:eastAsia="Times New Roman"/>
+          <w:sz w:val="24"/>
+          <w:szCs w:val="24"/>
+          <w:lang w:val="en-US"/>
+        </w:rPr>
+        <w:t xml:space="preserve"> and should be one of the top-level domain names, like com, </w:t>
+      </w:r>
+      <w:proofErr w:type="spellStart"/>
+      <w:r>
+        <w:rPr>
+          <w:rFonts w:eastAsia="Times New Roman"/>
+          <w:sz w:val="24"/>
+          <w:szCs w:val="24"/>
+          <w:lang w:val="en-US"/>
+        </w:rPr>
+        <w:t>edu</w:t>
+      </w:r>
+      <w:proofErr w:type="spellEnd"/>
+      <w:r>
+        <w:rPr>
+          <w:rFonts w:eastAsia="Times New Roman"/>
+          <w:sz w:val="24"/>
+          <w:szCs w:val="24"/>
+          <w:lang w:val="en-US"/>
+        </w:rPr>
+        <w:t>, gov, mil, net, org.</w:t>
+      </w:r>
+    </w:p>
+    <w:p>
+      <w:pPr>
+        <w:numPr>
+          <w:ilvl w:val="0"/>
+          <w:numId w:val="7"/>
+        </w:numPr>
+        <w:shd w:val="clear" w:color="auto" w:fill="FFFFFF"/>
+        <w:spacing w:line="240" w:lineRule="auto"/>
+        <w:ind w:left="540"/>
+        <w:textAlignment w:val="baseline"/>
+        <w:rPr>
+          <w:rFonts w:eastAsia="Times New Roman"/>
+          <w:sz w:val="24"/>
+          <w:szCs w:val="24"/>
+          <w:lang w:val="en-US"/>
+        </w:rPr>
+      </w:pPr>
+      <w:r>
+        <w:rPr>
+          <w:rFonts w:eastAsia="Times New Roman"/>
+          <w:sz w:val="24"/>
+          <w:szCs w:val="24"/>
+          <w:lang w:val="en-US"/>
+        </w:rPr>
+        <w:t xml:space="preserve">Subsequent components of the package name vary according to an </w:t>
+      </w:r>
+      <w:proofErr w:type="spellStart"/>
+      <w:r>
+        <w:rPr>
+          <w:rFonts w:eastAsia="Times New Roman"/>
+          <w:sz w:val="24"/>
+          <w:szCs w:val="24"/>
+          <w:lang w:val="en-US"/>
+        </w:rPr>
+        <w:t>organisation’s</w:t>
+      </w:r>
+      <w:proofErr w:type="spellEnd"/>
+      <w:r>
+        <w:rPr>
+          <w:rFonts w:eastAsia="Times New Roman"/>
+          <w:sz w:val="24"/>
+          <w:szCs w:val="24"/>
+          <w:lang w:val="en-US"/>
+        </w:rPr>
+        <w:t xml:space="preserve"> own internal naming conventions.</w:t>
+      </w:r>
+    </w:p>
+    <w:p>
       <w:bookmarkStart w:id="0" w:name="_GoBack"/>
       <w:bookmarkEnd w:id="0"/>
-      <w:r>
-        <w:t>Naming Conventions</w:t>
-      </w:r>
     </w:p>
     <w:p>
-      <w:pPr>
-        <w:numPr>
-          <w:ilvl w:val="0"/>
-          <w:numId w:val="1"/>
-        </w:numPr>
-      </w:pPr>
-      <w:r>
-        <w:t>Camel case</w:t>
+      <w:r>
+        <w:t>File name</w:t>
       </w:r>
     </w:p>
     <w:p>
-      <w:pPr>
-        <w:numPr>
-          <w:ilvl w:val="0"/>
-          <w:numId w:val="1"/>
-        </w:numPr>
-      </w:pPr>
-      <w:r>
-        <w:t>Descriptive variable names</w:t>
+      <w:r>
+        <w:t>The source file name consists of the case-sensitive name of the top-level class it contains (of which there is exactly one), plus the .java extension</w:t>
       </w:r>
     </w:p>
     <w:p/>
     <w:p>
       <w:r>
-        <w:t>File name</w:t>
+        <w:t>Whitespace characters</w:t>
       </w:r>
     </w:p>
     <w:p>
       <w:r>
-        <w:t>The source file name consists of the case-sensitive name of the top-level class it contains (of which there is exactly one), plus the .java extension</w:t>
-      </w:r>
-    </w:p>
-    <w:p/>
-    <w:p>
-      <w:r>
-        <w:t>Whitespace characters</w:t>
-      </w:r>
-    </w:p>
-    <w:p>
-      <w:r>
-        <w:t>Aside from the line terminator sequence, the ASCII horizontal space character (0x20</w:t>
-      </w:r>
-      <w:r>
-        <w:t xml:space="preserve">) is the only whitespace character that appears anywhere in a source file. This implies that: </w:t>
+        <w:t xml:space="preserve">Aside from the line terminator sequence, the ASCII horizontal space character (0x20) is the only whitespace character that appears anywhere in a source file. This implies that: </w:t>
       </w:r>
     </w:p>
     <w:p>
@@ -94,6 +858,453 @@
 <file path=word/numbering.xml><?xml version="1.0" encoding="utf-8"?>
 <w:numbering xmlns:wpc="http://schemas.microsoft.com/office/word/2010/wordprocessingCanvas" xmlns:cx="http://schemas.microsoft.com/office/drawing/2014/chartex" xmlns:cx1="http://schemas.microsoft.com/office/drawing/2015/9/8/chartex" xmlns:cx2="http://schemas.microsoft.com/office/drawing/2015/10/21/chartex" xmlns:cx3="http://schemas.microsoft.com/office/drawing/2016/5/9/chartex" xmlns:cx4="http://schemas.microsoft.com/office/drawing/2016/5/10/chartex" xmlns:cx5="http://schemas.microsoft.com/office/drawing/2016/5/11/chartex" xmlns:cx6="http://schemas.microsoft.com/office/drawing/2016/5/12/chartex" xmlns:cx7="http://schemas.microsoft.com/office/drawing/2016/5/13/chartex" xmlns:cx8="http://schemas.microsoft.com/office/drawing/2016/5/14/chartex" xmlns:mc="http://schemas.openxmlformats.org/markup-compatibility/2006" xmlns:aink="http://schemas.microsoft.com/office/drawing/2016/ink" xmlns:am3d="http://schemas.microsoft.com/office/drawing/2017/model3d" xmlns:o="urn:schemas-microsoft-com:office:office" xmlns:r="http://schemas.openxmlformats.org/officeDocument/2006/relationships" xmlns:m="http://schemas.openxmlformats.org/officeDocument/2006/math" xmlns:v="urn:schemas-microsoft-com:vml" xmlns:wp14="http://schemas.microsoft.com/office/word/2010/wordprocessingDrawing" xmlns:wp="http://schemas.openxmlformats.org/drawingml/2006/wordprocessingDrawing" xmlns:w10="urn:schemas-microsoft-com:office:word" xmlns:w="http://schemas.openxmlformats.org/wordprocessingml/2006/main" xmlns:w14="http://schemas.microsoft.com/office/word/2010/wordml" xmlns:w15="http://schemas.microsoft.com/office/word/2012/wordml" xmlns:w16cid="http://schemas.microsoft.com/office/word/2016/wordml/cid" xmlns:w16se="http://schemas.microsoft.com/office/word/2015/wordml/symex" xmlns:wpg="http://schemas.microsoft.com/office/word/2010/wordprocessingGroup" xmlns:wpi="http://schemas.microsoft.com/office/word/2010/wordprocessingInk" xmlns:wne="http://schemas.microsoft.com/office/word/2006/wordml" xmlns:wps="http://schemas.microsoft.com/office/word/2010/wordprocessingShape" mc:Ignorable="w14 w15 w16se w16cid wp14">
   <w:abstractNum w:abstractNumId="0" w15:restartNumberingAfterBreak="0">
+    <w:nsid w:val="179B5D92"/>
+    <w:multiLevelType w:val="multilevel"/>
+    <w:tmpl w:val="063C84E8"/>
+    <w:lvl w:ilvl="0">
+      <w:start w:val="1"/>
+      <w:numFmt w:val="bullet"/>
+      <w:lvlText w:val=""/>
+      <w:lvlJc w:val="left"/>
+      <w:pPr>
+        <w:tabs>
+          <w:tab w:val="num" w:pos="720"/>
+        </w:tabs>
+        <w:ind w:left="720" w:hanging="360"/>
+      </w:pPr>
+      <w:rPr>
+        <w:rFonts w:ascii="Symbol" w:hAnsi="Symbol" w:hint="default"/>
+        <w:sz w:val="20"/>
+      </w:rPr>
+    </w:lvl>
+    <w:lvl w:ilvl="1" w:tentative="1">
+      <w:start w:val="1"/>
+      <w:numFmt w:val="bullet"/>
+      <w:lvlText w:val=""/>
+      <w:lvlJc w:val="left"/>
+      <w:pPr>
+        <w:tabs>
+          <w:tab w:val="num" w:pos="1440"/>
+        </w:tabs>
+        <w:ind w:left="1440" w:hanging="360"/>
+      </w:pPr>
+      <w:rPr>
+        <w:rFonts w:ascii="Symbol" w:hAnsi="Symbol" w:hint="default"/>
+        <w:sz w:val="20"/>
+      </w:rPr>
+    </w:lvl>
+    <w:lvl w:ilvl="2" w:tentative="1">
+      <w:start w:val="1"/>
+      <w:numFmt w:val="bullet"/>
+      <w:lvlText w:val=""/>
+      <w:lvlJc w:val="left"/>
+      <w:pPr>
+        <w:tabs>
+          <w:tab w:val="num" w:pos="2160"/>
+        </w:tabs>
+        <w:ind w:left="2160" w:hanging="360"/>
+      </w:pPr>
+      <w:rPr>
+        <w:rFonts w:ascii="Symbol" w:hAnsi="Symbol" w:hint="default"/>
+        <w:sz w:val="20"/>
+      </w:rPr>
+    </w:lvl>
+    <w:lvl w:ilvl="3" w:tentative="1">
+      <w:start w:val="1"/>
+      <w:numFmt w:val="bullet"/>
+      <w:lvlText w:val=""/>
+      <w:lvlJc w:val="left"/>
+      <w:pPr>
+        <w:tabs>
+          <w:tab w:val="num" w:pos="2880"/>
+        </w:tabs>
+        <w:ind w:left="2880" w:hanging="360"/>
+      </w:pPr>
+      <w:rPr>
+        <w:rFonts w:ascii="Symbol" w:hAnsi="Symbol" w:hint="default"/>
+        <w:sz w:val="20"/>
+      </w:rPr>
+    </w:lvl>
+    <w:lvl w:ilvl="4" w:tentative="1">
+      <w:start w:val="1"/>
+      <w:numFmt w:val="bullet"/>
+      <w:lvlText w:val=""/>
+      <w:lvlJc w:val="left"/>
+      <w:pPr>
+        <w:tabs>
+          <w:tab w:val="num" w:pos="3600"/>
+        </w:tabs>
+        <w:ind w:left="3600" w:hanging="360"/>
+      </w:pPr>
+      <w:rPr>
+        <w:rFonts w:ascii="Symbol" w:hAnsi="Symbol" w:hint="default"/>
+        <w:sz w:val="20"/>
+      </w:rPr>
+    </w:lvl>
+    <w:lvl w:ilvl="5" w:tentative="1">
+      <w:start w:val="1"/>
+      <w:numFmt w:val="bullet"/>
+      <w:lvlText w:val=""/>
+      <w:lvlJc w:val="left"/>
+      <w:pPr>
+        <w:tabs>
+          <w:tab w:val="num" w:pos="4320"/>
+        </w:tabs>
+        <w:ind w:left="4320" w:hanging="360"/>
+      </w:pPr>
+      <w:rPr>
+        <w:rFonts w:ascii="Symbol" w:hAnsi="Symbol" w:hint="default"/>
+        <w:sz w:val="20"/>
+      </w:rPr>
+    </w:lvl>
+    <w:lvl w:ilvl="6" w:tentative="1">
+      <w:start w:val="1"/>
+      <w:numFmt w:val="bullet"/>
+      <w:lvlText w:val=""/>
+      <w:lvlJc w:val="left"/>
+      <w:pPr>
+        <w:tabs>
+          <w:tab w:val="num" w:pos="5040"/>
+        </w:tabs>
+        <w:ind w:left="5040" w:hanging="360"/>
+      </w:pPr>
+      <w:rPr>
+        <w:rFonts w:ascii="Symbol" w:hAnsi="Symbol" w:hint="default"/>
+        <w:sz w:val="20"/>
+      </w:rPr>
+    </w:lvl>
+    <w:lvl w:ilvl="7" w:tentative="1">
+      <w:start w:val="1"/>
+      <w:numFmt w:val="bullet"/>
+      <w:lvlText w:val=""/>
+      <w:lvlJc w:val="left"/>
+      <w:pPr>
+        <w:tabs>
+          <w:tab w:val="num" w:pos="5760"/>
+        </w:tabs>
+        <w:ind w:left="5760" w:hanging="360"/>
+      </w:pPr>
+      <w:rPr>
+        <w:rFonts w:ascii="Symbol" w:hAnsi="Symbol" w:hint="default"/>
+        <w:sz w:val="20"/>
+      </w:rPr>
+    </w:lvl>
+    <w:lvl w:ilvl="8" w:tentative="1">
+      <w:start w:val="1"/>
+      <w:numFmt w:val="bullet"/>
+      <w:lvlText w:val=""/>
+      <w:lvlJc w:val="left"/>
+      <w:pPr>
+        <w:tabs>
+          <w:tab w:val="num" w:pos="6480"/>
+        </w:tabs>
+        <w:ind w:left="6480" w:hanging="360"/>
+      </w:pPr>
+      <w:rPr>
+        <w:rFonts w:ascii="Symbol" w:hAnsi="Symbol" w:hint="default"/>
+        <w:sz w:val="20"/>
+      </w:rPr>
+    </w:lvl>
+  </w:abstractNum>
+  <w:abstractNum w:abstractNumId="1" w15:restartNumberingAfterBreak="0">
+    <w:nsid w:val="242C5472"/>
+    <w:multiLevelType w:val="multilevel"/>
+    <w:tmpl w:val="C4663696"/>
+    <w:lvl w:ilvl="0">
+      <w:start w:val="1"/>
+      <w:numFmt w:val="bullet"/>
+      <w:lvlText w:val=""/>
+      <w:lvlJc w:val="left"/>
+      <w:pPr>
+        <w:tabs>
+          <w:tab w:val="num" w:pos="720"/>
+        </w:tabs>
+        <w:ind w:left="720" w:hanging="360"/>
+      </w:pPr>
+      <w:rPr>
+        <w:rFonts w:ascii="Symbol" w:hAnsi="Symbol" w:hint="default"/>
+        <w:sz w:val="20"/>
+      </w:rPr>
+    </w:lvl>
+    <w:lvl w:ilvl="1" w:tentative="1">
+      <w:start w:val="1"/>
+      <w:numFmt w:val="bullet"/>
+      <w:lvlText w:val=""/>
+      <w:lvlJc w:val="left"/>
+      <w:pPr>
+        <w:tabs>
+          <w:tab w:val="num" w:pos="1440"/>
+        </w:tabs>
+        <w:ind w:left="1440" w:hanging="360"/>
+      </w:pPr>
+      <w:rPr>
+        <w:rFonts w:ascii="Symbol" w:hAnsi="Symbol" w:hint="default"/>
+        <w:sz w:val="20"/>
+      </w:rPr>
+    </w:lvl>
+    <w:lvl w:ilvl="2" w:tentative="1">
+      <w:start w:val="1"/>
+      <w:numFmt w:val="bullet"/>
+      <w:lvlText w:val=""/>
+      <w:lvlJc w:val="left"/>
+      <w:pPr>
+        <w:tabs>
+          <w:tab w:val="num" w:pos="2160"/>
+        </w:tabs>
+        <w:ind w:left="2160" w:hanging="360"/>
+      </w:pPr>
+      <w:rPr>
+        <w:rFonts w:ascii="Symbol" w:hAnsi="Symbol" w:hint="default"/>
+        <w:sz w:val="20"/>
+      </w:rPr>
+    </w:lvl>
+    <w:lvl w:ilvl="3" w:tentative="1">
+      <w:start w:val="1"/>
+      <w:numFmt w:val="bullet"/>
+      <w:lvlText w:val=""/>
+      <w:lvlJc w:val="left"/>
+      <w:pPr>
+        <w:tabs>
+          <w:tab w:val="num" w:pos="2880"/>
+        </w:tabs>
+        <w:ind w:left="2880" w:hanging="360"/>
+      </w:pPr>
+      <w:rPr>
+        <w:rFonts w:ascii="Symbol" w:hAnsi="Symbol" w:hint="default"/>
+        <w:sz w:val="20"/>
+      </w:rPr>
+    </w:lvl>
+    <w:lvl w:ilvl="4" w:tentative="1">
+      <w:start w:val="1"/>
+      <w:numFmt w:val="bullet"/>
+      <w:lvlText w:val=""/>
+      <w:lvlJc w:val="left"/>
+      <w:pPr>
+        <w:tabs>
+          <w:tab w:val="num" w:pos="3600"/>
+        </w:tabs>
+        <w:ind w:left="3600" w:hanging="360"/>
+      </w:pPr>
+      <w:rPr>
+        <w:rFonts w:ascii="Symbol" w:hAnsi="Symbol" w:hint="default"/>
+        <w:sz w:val="20"/>
+      </w:rPr>
+    </w:lvl>
+    <w:lvl w:ilvl="5" w:tentative="1">
+      <w:start w:val="1"/>
+      <w:numFmt w:val="bullet"/>
+      <w:lvlText w:val=""/>
+      <w:lvlJc w:val="left"/>
+      <w:pPr>
+        <w:tabs>
+          <w:tab w:val="num" w:pos="4320"/>
+        </w:tabs>
+        <w:ind w:left="4320" w:hanging="360"/>
+      </w:pPr>
+      <w:rPr>
+        <w:rFonts w:ascii="Symbol" w:hAnsi="Symbol" w:hint="default"/>
+        <w:sz w:val="20"/>
+      </w:rPr>
+    </w:lvl>
+    <w:lvl w:ilvl="6" w:tentative="1">
+      <w:start w:val="1"/>
+      <w:numFmt w:val="bullet"/>
+      <w:lvlText w:val=""/>
+      <w:lvlJc w:val="left"/>
+      <w:pPr>
+        <w:tabs>
+          <w:tab w:val="num" w:pos="5040"/>
+        </w:tabs>
+        <w:ind w:left="5040" w:hanging="360"/>
+      </w:pPr>
+      <w:rPr>
+        <w:rFonts w:ascii="Symbol" w:hAnsi="Symbol" w:hint="default"/>
+        <w:sz w:val="20"/>
+      </w:rPr>
+    </w:lvl>
+    <w:lvl w:ilvl="7" w:tentative="1">
+      <w:start w:val="1"/>
+      <w:numFmt w:val="bullet"/>
+      <w:lvlText w:val=""/>
+      <w:lvlJc w:val="left"/>
+      <w:pPr>
+        <w:tabs>
+          <w:tab w:val="num" w:pos="5760"/>
+        </w:tabs>
+        <w:ind w:left="5760" w:hanging="360"/>
+      </w:pPr>
+      <w:rPr>
+        <w:rFonts w:ascii="Symbol" w:hAnsi="Symbol" w:hint="default"/>
+        <w:sz w:val="20"/>
+      </w:rPr>
+    </w:lvl>
+    <w:lvl w:ilvl="8" w:tentative="1">
+      <w:start w:val="1"/>
+      <w:numFmt w:val="bullet"/>
+      <w:lvlText w:val=""/>
+      <w:lvlJc w:val="left"/>
+      <w:pPr>
+        <w:tabs>
+          <w:tab w:val="num" w:pos="6480"/>
+        </w:tabs>
+        <w:ind w:left="6480" w:hanging="360"/>
+      </w:pPr>
+      <w:rPr>
+        <w:rFonts w:ascii="Symbol" w:hAnsi="Symbol" w:hint="default"/>
+        <w:sz w:val="20"/>
+      </w:rPr>
+    </w:lvl>
+  </w:abstractNum>
+  <w:abstractNum w:abstractNumId="2" w15:restartNumberingAfterBreak="0">
+    <w:nsid w:val="2CE7658D"/>
+    <w:multiLevelType w:val="multilevel"/>
+    <w:tmpl w:val="1D049EA8"/>
+    <w:lvl w:ilvl="0">
+      <w:start w:val="1"/>
+      <w:numFmt w:val="bullet"/>
+      <w:lvlText w:val=""/>
+      <w:lvlJc w:val="left"/>
+      <w:pPr>
+        <w:tabs>
+          <w:tab w:val="num" w:pos="720"/>
+        </w:tabs>
+        <w:ind w:left="720" w:hanging="360"/>
+      </w:pPr>
+      <w:rPr>
+        <w:rFonts w:ascii="Symbol" w:hAnsi="Symbol" w:hint="default"/>
+        <w:sz w:val="20"/>
+      </w:rPr>
+    </w:lvl>
+    <w:lvl w:ilvl="1" w:tentative="1">
+      <w:start w:val="1"/>
+      <w:numFmt w:val="bullet"/>
+      <w:lvlText w:val=""/>
+      <w:lvlJc w:val="left"/>
+      <w:pPr>
+        <w:tabs>
+          <w:tab w:val="num" w:pos="1440"/>
+        </w:tabs>
+        <w:ind w:left="1440" w:hanging="360"/>
+      </w:pPr>
+      <w:rPr>
+        <w:rFonts w:ascii="Symbol" w:hAnsi="Symbol" w:hint="default"/>
+        <w:sz w:val="20"/>
+      </w:rPr>
+    </w:lvl>
+    <w:lvl w:ilvl="2" w:tentative="1">
+      <w:start w:val="1"/>
+      <w:numFmt w:val="bullet"/>
+      <w:lvlText w:val=""/>
+      <w:lvlJc w:val="left"/>
+      <w:pPr>
+        <w:tabs>
+          <w:tab w:val="num" w:pos="2160"/>
+        </w:tabs>
+        <w:ind w:left="2160" w:hanging="360"/>
+      </w:pPr>
+      <w:rPr>
+        <w:rFonts w:ascii="Symbol" w:hAnsi="Symbol" w:hint="default"/>
+        <w:sz w:val="20"/>
+      </w:rPr>
+    </w:lvl>
+    <w:lvl w:ilvl="3" w:tentative="1">
+      <w:start w:val="1"/>
+      <w:numFmt w:val="bullet"/>
+      <w:lvlText w:val=""/>
+      <w:lvlJc w:val="left"/>
+      <w:pPr>
+        <w:tabs>
+          <w:tab w:val="num" w:pos="2880"/>
+        </w:tabs>
+        <w:ind w:left="2880" w:hanging="360"/>
+      </w:pPr>
+      <w:rPr>
+        <w:rFonts w:ascii="Symbol" w:hAnsi="Symbol" w:hint="default"/>
+        <w:sz w:val="20"/>
+      </w:rPr>
+    </w:lvl>
+    <w:lvl w:ilvl="4" w:tentative="1">
+      <w:start w:val="1"/>
+      <w:numFmt w:val="bullet"/>
+      <w:lvlText w:val=""/>
+      <w:lvlJc w:val="left"/>
+      <w:pPr>
+        <w:tabs>
+          <w:tab w:val="num" w:pos="3600"/>
+        </w:tabs>
+        <w:ind w:left="3600" w:hanging="360"/>
+      </w:pPr>
+      <w:rPr>
+        <w:rFonts w:ascii="Symbol" w:hAnsi="Symbol" w:hint="default"/>
+        <w:sz w:val="20"/>
+      </w:rPr>
+    </w:lvl>
+    <w:lvl w:ilvl="5" w:tentative="1">
+      <w:start w:val="1"/>
+      <w:numFmt w:val="bullet"/>
+      <w:lvlText w:val=""/>
+      <w:lvlJc w:val="left"/>
+      <w:pPr>
+        <w:tabs>
+          <w:tab w:val="num" w:pos="4320"/>
+        </w:tabs>
+        <w:ind w:left="4320" w:hanging="360"/>
+      </w:pPr>
+      <w:rPr>
+        <w:rFonts w:ascii="Symbol" w:hAnsi="Symbol" w:hint="default"/>
+        <w:sz w:val="20"/>
+      </w:rPr>
+    </w:lvl>
+    <w:lvl w:ilvl="6" w:tentative="1">
+      <w:start w:val="1"/>
+      <w:numFmt w:val="bullet"/>
+      <w:lvlText w:val=""/>
+      <w:lvlJc w:val="left"/>
+      <w:pPr>
+        <w:tabs>
+          <w:tab w:val="num" w:pos="5040"/>
+        </w:tabs>
+        <w:ind w:left="5040" w:hanging="360"/>
+      </w:pPr>
+      <w:rPr>
+        <w:rFonts w:ascii="Symbol" w:hAnsi="Symbol" w:hint="default"/>
+        <w:sz w:val="20"/>
+      </w:rPr>
+    </w:lvl>
+    <w:lvl w:ilvl="7" w:tentative="1">
+      <w:start w:val="1"/>
+      <w:numFmt w:val="bullet"/>
+      <w:lvlText w:val=""/>
+      <w:lvlJc w:val="left"/>
+      <w:pPr>
+        <w:tabs>
+          <w:tab w:val="num" w:pos="5760"/>
+        </w:tabs>
+        <w:ind w:left="5760" w:hanging="360"/>
+      </w:pPr>
+      <w:rPr>
+        <w:rFonts w:ascii="Symbol" w:hAnsi="Symbol" w:hint="default"/>
+        <w:sz w:val="20"/>
+      </w:rPr>
+    </w:lvl>
+    <w:lvl w:ilvl="8" w:tentative="1">
+      <w:start w:val="1"/>
+      <w:numFmt w:val="bullet"/>
+      <w:lvlText w:val=""/>
+      <w:lvlJc w:val="left"/>
+      <w:pPr>
+        <w:tabs>
+          <w:tab w:val="num" w:pos="6480"/>
+        </w:tabs>
+        <w:ind w:left="6480" w:hanging="360"/>
+      </w:pPr>
+      <w:rPr>
+        <w:rFonts w:ascii="Symbol" w:hAnsi="Symbol" w:hint="default"/>
+        <w:sz w:val="20"/>
+      </w:rPr>
+    </w:lvl>
+  </w:abstractNum>
+  <w:abstractNum w:abstractNumId="3" w15:restartNumberingAfterBreak="0">
     <w:nsid w:val="3CBE0300"/>
     <w:multiLevelType w:val="multilevel"/>
     <w:tmpl w:val="6BD89EE0"/>
@@ -206,7 +1417,7 @@
       </w:rPr>
     </w:lvl>
   </w:abstractNum>
-  <w:abstractNum w:abstractNumId="1" w15:restartNumberingAfterBreak="0">
+  <w:abstractNum w:abstractNumId="4" w15:restartNumberingAfterBreak="0">
     <w:nsid w:val="3F1A7E23"/>
     <w:multiLevelType w:val="multilevel"/>
     <w:tmpl w:val="D5781ED8"/>
@@ -319,11 +1530,324 @@
       </w:rPr>
     </w:lvl>
   </w:abstractNum>
+  <w:abstractNum w:abstractNumId="5" w15:restartNumberingAfterBreak="0">
+    <w:nsid w:val="4A183B5E"/>
+    <w:multiLevelType w:val="multilevel"/>
+    <w:tmpl w:val="8F22857A"/>
+    <w:lvl w:ilvl="0">
+      <w:start w:val="1"/>
+      <w:numFmt w:val="bullet"/>
+      <w:lvlText w:val=""/>
+      <w:lvlJc w:val="left"/>
+      <w:pPr>
+        <w:tabs>
+          <w:tab w:val="num" w:pos="720"/>
+        </w:tabs>
+        <w:ind w:left="720" w:hanging="360"/>
+      </w:pPr>
+      <w:rPr>
+        <w:rFonts w:ascii="Symbol" w:hAnsi="Symbol" w:hint="default"/>
+        <w:sz w:val="20"/>
+      </w:rPr>
+    </w:lvl>
+    <w:lvl w:ilvl="1" w:tentative="1">
+      <w:start w:val="1"/>
+      <w:numFmt w:val="bullet"/>
+      <w:lvlText w:val=""/>
+      <w:lvlJc w:val="left"/>
+      <w:pPr>
+        <w:tabs>
+          <w:tab w:val="num" w:pos="1440"/>
+        </w:tabs>
+        <w:ind w:left="1440" w:hanging="360"/>
+      </w:pPr>
+      <w:rPr>
+        <w:rFonts w:ascii="Symbol" w:hAnsi="Symbol" w:hint="default"/>
+        <w:sz w:val="20"/>
+      </w:rPr>
+    </w:lvl>
+    <w:lvl w:ilvl="2" w:tentative="1">
+      <w:start w:val="1"/>
+      <w:numFmt w:val="bullet"/>
+      <w:lvlText w:val=""/>
+      <w:lvlJc w:val="left"/>
+      <w:pPr>
+        <w:tabs>
+          <w:tab w:val="num" w:pos="2160"/>
+        </w:tabs>
+        <w:ind w:left="2160" w:hanging="360"/>
+      </w:pPr>
+      <w:rPr>
+        <w:rFonts w:ascii="Symbol" w:hAnsi="Symbol" w:hint="default"/>
+        <w:sz w:val="20"/>
+      </w:rPr>
+    </w:lvl>
+    <w:lvl w:ilvl="3" w:tentative="1">
+      <w:start w:val="1"/>
+      <w:numFmt w:val="bullet"/>
+      <w:lvlText w:val=""/>
+      <w:lvlJc w:val="left"/>
+      <w:pPr>
+        <w:tabs>
+          <w:tab w:val="num" w:pos="2880"/>
+        </w:tabs>
+        <w:ind w:left="2880" w:hanging="360"/>
+      </w:pPr>
+      <w:rPr>
+        <w:rFonts w:ascii="Symbol" w:hAnsi="Symbol" w:hint="default"/>
+        <w:sz w:val="20"/>
+      </w:rPr>
+    </w:lvl>
+    <w:lvl w:ilvl="4" w:tentative="1">
+      <w:start w:val="1"/>
+      <w:numFmt w:val="bullet"/>
+      <w:lvlText w:val=""/>
+      <w:lvlJc w:val="left"/>
+      <w:pPr>
+        <w:tabs>
+          <w:tab w:val="num" w:pos="3600"/>
+        </w:tabs>
+        <w:ind w:left="3600" w:hanging="360"/>
+      </w:pPr>
+      <w:rPr>
+        <w:rFonts w:ascii="Symbol" w:hAnsi="Symbol" w:hint="default"/>
+        <w:sz w:val="20"/>
+      </w:rPr>
+    </w:lvl>
+    <w:lvl w:ilvl="5" w:tentative="1">
+      <w:start w:val="1"/>
+      <w:numFmt w:val="bullet"/>
+      <w:lvlText w:val=""/>
+      <w:lvlJc w:val="left"/>
+      <w:pPr>
+        <w:tabs>
+          <w:tab w:val="num" w:pos="4320"/>
+        </w:tabs>
+        <w:ind w:left="4320" w:hanging="360"/>
+      </w:pPr>
+      <w:rPr>
+        <w:rFonts w:ascii="Symbol" w:hAnsi="Symbol" w:hint="default"/>
+        <w:sz w:val="20"/>
+      </w:rPr>
+    </w:lvl>
+    <w:lvl w:ilvl="6" w:tentative="1">
+      <w:start w:val="1"/>
+      <w:numFmt w:val="bullet"/>
+      <w:lvlText w:val=""/>
+      <w:lvlJc w:val="left"/>
+      <w:pPr>
+        <w:tabs>
+          <w:tab w:val="num" w:pos="5040"/>
+        </w:tabs>
+        <w:ind w:left="5040" w:hanging="360"/>
+      </w:pPr>
+      <w:rPr>
+        <w:rFonts w:ascii="Symbol" w:hAnsi="Symbol" w:hint="default"/>
+        <w:sz w:val="20"/>
+      </w:rPr>
+    </w:lvl>
+    <w:lvl w:ilvl="7" w:tentative="1">
+      <w:start w:val="1"/>
+      <w:numFmt w:val="bullet"/>
+      <w:lvlText w:val=""/>
+      <w:lvlJc w:val="left"/>
+      <w:pPr>
+        <w:tabs>
+          <w:tab w:val="num" w:pos="5760"/>
+        </w:tabs>
+        <w:ind w:left="5760" w:hanging="360"/>
+      </w:pPr>
+      <w:rPr>
+        <w:rFonts w:ascii="Symbol" w:hAnsi="Symbol" w:hint="default"/>
+        <w:sz w:val="20"/>
+      </w:rPr>
+    </w:lvl>
+    <w:lvl w:ilvl="8" w:tentative="1">
+      <w:start w:val="1"/>
+      <w:numFmt w:val="bullet"/>
+      <w:lvlText w:val=""/>
+      <w:lvlJc w:val="left"/>
+      <w:pPr>
+        <w:tabs>
+          <w:tab w:val="num" w:pos="6480"/>
+        </w:tabs>
+        <w:ind w:left="6480" w:hanging="360"/>
+      </w:pPr>
+      <w:rPr>
+        <w:rFonts w:ascii="Symbol" w:hAnsi="Symbol" w:hint="default"/>
+        <w:sz w:val="20"/>
+      </w:rPr>
+    </w:lvl>
+  </w:abstractNum>
+  <w:abstractNum w:abstractNumId="6" w15:restartNumberingAfterBreak="0">
+    <w:nsid w:val="69FA5A64"/>
+    <w:multiLevelType w:val="multilevel"/>
+    <w:tmpl w:val="E7F68C0E"/>
+    <w:lvl w:ilvl="0">
+      <w:start w:val="1"/>
+      <w:numFmt w:val="bullet"/>
+      <w:lvlText w:val=""/>
+      <w:lvlJc w:val="left"/>
+      <w:pPr>
+        <w:tabs>
+          <w:tab w:val="num" w:pos="720"/>
+        </w:tabs>
+        <w:ind w:left="720" w:hanging="360"/>
+      </w:pPr>
+      <w:rPr>
+        <w:rFonts w:ascii="Symbol" w:hAnsi="Symbol" w:hint="default"/>
+        <w:sz w:val="20"/>
+      </w:rPr>
+    </w:lvl>
+    <w:lvl w:ilvl="1" w:tentative="1">
+      <w:start w:val="1"/>
+      <w:numFmt w:val="bullet"/>
+      <w:lvlText w:val=""/>
+      <w:lvlJc w:val="left"/>
+      <w:pPr>
+        <w:tabs>
+          <w:tab w:val="num" w:pos="1440"/>
+        </w:tabs>
+        <w:ind w:left="1440" w:hanging="360"/>
+      </w:pPr>
+      <w:rPr>
+        <w:rFonts w:ascii="Symbol" w:hAnsi="Symbol" w:hint="default"/>
+        <w:sz w:val="20"/>
+      </w:rPr>
+    </w:lvl>
+    <w:lvl w:ilvl="2" w:tentative="1">
+      <w:start w:val="1"/>
+      <w:numFmt w:val="bullet"/>
+      <w:lvlText w:val=""/>
+      <w:lvlJc w:val="left"/>
+      <w:pPr>
+        <w:tabs>
+          <w:tab w:val="num" w:pos="2160"/>
+        </w:tabs>
+        <w:ind w:left="2160" w:hanging="360"/>
+      </w:pPr>
+      <w:rPr>
+        <w:rFonts w:ascii="Symbol" w:hAnsi="Symbol" w:hint="default"/>
+        <w:sz w:val="20"/>
+      </w:rPr>
+    </w:lvl>
+    <w:lvl w:ilvl="3" w:tentative="1">
+      <w:start w:val="1"/>
+      <w:numFmt w:val="bullet"/>
+      <w:lvlText w:val=""/>
+      <w:lvlJc w:val="left"/>
+      <w:pPr>
+        <w:tabs>
+          <w:tab w:val="num" w:pos="2880"/>
+        </w:tabs>
+        <w:ind w:left="2880" w:hanging="360"/>
+      </w:pPr>
+      <w:rPr>
+        <w:rFonts w:ascii="Symbol" w:hAnsi="Symbol" w:hint="default"/>
+        <w:sz w:val="20"/>
+      </w:rPr>
+    </w:lvl>
+    <w:lvl w:ilvl="4" w:tentative="1">
+      <w:start w:val="1"/>
+      <w:numFmt w:val="bullet"/>
+      <w:lvlText w:val=""/>
+      <w:lvlJc w:val="left"/>
+      <w:pPr>
+        <w:tabs>
+          <w:tab w:val="num" w:pos="3600"/>
+        </w:tabs>
+        <w:ind w:left="3600" w:hanging="360"/>
+      </w:pPr>
+      <w:rPr>
+        <w:rFonts w:ascii="Symbol" w:hAnsi="Symbol" w:hint="default"/>
+        <w:sz w:val="20"/>
+      </w:rPr>
+    </w:lvl>
+    <w:lvl w:ilvl="5" w:tentative="1">
+      <w:start w:val="1"/>
+      <w:numFmt w:val="bullet"/>
+      <w:lvlText w:val=""/>
+      <w:lvlJc w:val="left"/>
+      <w:pPr>
+        <w:tabs>
+          <w:tab w:val="num" w:pos="4320"/>
+        </w:tabs>
+        <w:ind w:left="4320" w:hanging="360"/>
+      </w:pPr>
+      <w:rPr>
+        <w:rFonts w:ascii="Symbol" w:hAnsi="Symbol" w:hint="default"/>
+        <w:sz w:val="20"/>
+      </w:rPr>
+    </w:lvl>
+    <w:lvl w:ilvl="6" w:tentative="1">
+      <w:start w:val="1"/>
+      <w:numFmt w:val="bullet"/>
+      <w:lvlText w:val=""/>
+      <w:lvlJc w:val="left"/>
+      <w:pPr>
+        <w:tabs>
+          <w:tab w:val="num" w:pos="5040"/>
+        </w:tabs>
+        <w:ind w:left="5040" w:hanging="360"/>
+      </w:pPr>
+      <w:rPr>
+        <w:rFonts w:ascii="Symbol" w:hAnsi="Symbol" w:hint="default"/>
+        <w:sz w:val="20"/>
+      </w:rPr>
+    </w:lvl>
+    <w:lvl w:ilvl="7" w:tentative="1">
+      <w:start w:val="1"/>
+      <w:numFmt w:val="bullet"/>
+      <w:lvlText w:val=""/>
+      <w:lvlJc w:val="left"/>
+      <w:pPr>
+        <w:tabs>
+          <w:tab w:val="num" w:pos="5760"/>
+        </w:tabs>
+        <w:ind w:left="5760" w:hanging="360"/>
+      </w:pPr>
+      <w:rPr>
+        <w:rFonts w:ascii="Symbol" w:hAnsi="Symbol" w:hint="default"/>
+        <w:sz w:val="20"/>
+      </w:rPr>
+    </w:lvl>
+    <w:lvl w:ilvl="8" w:tentative="1">
+      <w:start w:val="1"/>
+      <w:numFmt w:val="bullet"/>
+      <w:lvlText w:val=""/>
+      <w:lvlJc w:val="left"/>
+      <w:pPr>
+        <w:tabs>
+          <w:tab w:val="num" w:pos="6480"/>
+        </w:tabs>
+        <w:ind w:left="6480" w:hanging="360"/>
+      </w:pPr>
+      <w:rPr>
+        <w:rFonts w:ascii="Symbol" w:hAnsi="Symbol" w:hint="default"/>
+        <w:sz w:val="20"/>
+      </w:rPr>
+    </w:lvl>
+  </w:abstractNum>
   <w:num w:numId="1">
+    <w:abstractNumId w:val="3"/>
+  </w:num>
+  <w:num w:numId="2">
+    <w:abstractNumId w:val="4"/>
+  </w:num>
+  <w:num w:numId="3">
+    <w:abstractNumId w:val="1"/>
+  </w:num>
+  <w:num w:numId="4">
+    <w:abstractNumId w:val="2"/>
+  </w:num>
+  <w:num w:numId="5">
+    <w:abstractNumId w:val="5"/>
+  </w:num>
+  <w:num w:numId="6">
     <w:abstractNumId w:val="0"/>
   </w:num>
-  <w:num w:numId="2">
-    <w:abstractNumId w:val="1"/>
+  <w:num w:numId="7">
+    <w:abstractNumId w:val="6"/>
   </w:num>
 </w:numbering>
 </file>
@@ -899,6 +2423,17 @@
       <w:szCs w:val="30"/>
     </w:rPr>
   </w:style>
+  <w:style w:type="character" w:styleId="Strong">
+    <w:name w:val="Strong"/>
+    <w:basedOn w:val="DefaultParagraphFont"/>
+    <w:uiPriority w:val="22"/>
+    <w:qFormat/>
+    <w:rsid w:val="00F81FA6"/>
+    <w:rPr>
+      <w:b/>
+      <w:bCs/>
+    </w:rPr>
+  </w:style>
 </w:styles>
 </file>
 

</xml_diff>